<commit_message>
Added results and Zenodo Link
</commit_message>
<xml_diff>
--- a/protein_nn_summary.docx
+++ b/protein_nn_summary.docx
@@ -20,7 +20,15 @@
     </w:p>
     <w:p>
       <w:r>
-        <w:t>This document outlines the design and implementation of a neural network system for protein structure comparison using BioZernike descriptors. The system computes pairwise similarity between protein structures represented as a combination of geometric and Zernike features, then trains a classifier to predict structural similarity.</w:t>
+        <w:t xml:space="preserve">This document outlines the design and implementation of a neural network system for protein structure comparison using </w:t>
+      </w:r>
+      <w:proofErr w:type="spellStart"/>
+      <w:r>
+        <w:t>BioZernike</w:t>
+      </w:r>
+      <w:proofErr w:type="spellEnd"/>
+      <w:r>
+        <w:t xml:space="preserve"> descriptors. The system computes pairwise similarity between protein structures represented as a combination of geometric and Zernike features, then trains a classifier to predict structural similarity.</w:t>
       </w:r>
     </w:p>
     <w:p>
@@ -37,7 +45,15 @@
       </w:r>
       <w:r>
         <w:br/>
-        <w:t>- Streaming Mode: Computes features on-the-fly from the protein dataframe using `StreamingProteinPairDataset</w:t>
+        <w:t xml:space="preserve">- Streaming Mode: Computes features on-the-fly from the protein </w:t>
+      </w:r>
+      <w:proofErr w:type="spellStart"/>
+      <w:r>
+        <w:t>dataframe</w:t>
+      </w:r>
+      <w:proofErr w:type="spellEnd"/>
+      <w:r>
+        <w:t xml:space="preserve"> using `StreamingProteinPairDataset</w:t>
       </w:r>
       <w:r>
         <w:t>V2</w:t>
@@ -68,7 +84,15 @@
       </w:r>
       <w:r>
         <w:br/>
-        <w:t>- Geometric Feature Distance: Uses the formula `2 * |a - b| / (1 + |a| + |b|)`.</w:t>
+        <w:t>- Geometric Feature Distance: Uses the formula `2 * |a - b| / (1 + |a| + |b</w:t>
+      </w:r>
+      <w:proofErr w:type="gramStart"/>
+      <w:r>
+        <w:t>|)`</w:t>
+      </w:r>
+      <w:proofErr w:type="gramEnd"/>
+      <w:r>
+        <w:t>.</w:t>
       </w:r>
       <w:r>
         <w:br/>
@@ -104,11 +128,24 @@
     </w:p>
     <w:p>
       <w:r>
-        <w:t>- n_hidden_dimension</w:t>
+        <w:t xml:space="preserve">- </w:t>
       </w:r>
+      <w:proofErr w:type="spellStart"/>
+      <w:r>
+        <w:t>n_hidden_dimension</w:t>
+      </w:r>
+      <w:proofErr w:type="spellEnd"/>
       <w:r>
         <w:br/>
-        <w:t>- ReLU activation</w:t>
+        <w:t xml:space="preserve">- </w:t>
+      </w:r>
+      <w:proofErr w:type="spellStart"/>
+      <w:r>
+        <w:t>ReLU</w:t>
+      </w:r>
+      <w:proofErr w:type="spellEnd"/>
+      <w:r>
+        <w:t xml:space="preserve"> activation</w:t>
       </w:r>
       <w:r>
         <w:br/>
@@ -151,7 +188,30 @@
       </w:r>
       <w:r>
         <w:br/>
-        <w:t>TensorBoard support is integrated, with logs written to `tensorboard_logs/`. Best models and epoch-wise checkpoints are saved in `modelData/`.</w:t>
+      </w:r>
+      <w:proofErr w:type="spellStart"/>
+      <w:r>
+        <w:t>TensorBoard</w:t>
+      </w:r>
+      <w:proofErr w:type="spellEnd"/>
+      <w:r>
+        <w:t xml:space="preserve"> support is integrated, with logs written to `</w:t>
+      </w:r>
+      <w:proofErr w:type="spellStart"/>
+      <w:r>
+        <w:t>tensorboard_logs</w:t>
+      </w:r>
+      <w:proofErr w:type="spellEnd"/>
+      <w:r>
+        <w:t>/`. Best models and epoch-wise checkpoints are saved in `</w:t>
+      </w:r>
+      <w:proofErr w:type="spellStart"/>
+      <w:r>
+        <w:t>modelData</w:t>
+      </w:r>
+      <w:proofErr w:type="spellEnd"/>
+      <w:r>
+        <w:t>/`.</w:t>
       </w:r>
     </w:p>
     <w:p>
@@ -192,7 +252,15 @@
       </w:r>
       <w:r>
         <w:br/>
-        <w:t>These results are comparable to the BioZernike NN baseline reported in the PLOS Computational Biology paper.</w:t>
+        <w:t xml:space="preserve">These results are comparable to the </w:t>
+      </w:r>
+      <w:proofErr w:type="spellStart"/>
+      <w:r>
+        <w:t>BioZernike</w:t>
+      </w:r>
+      <w:proofErr w:type="spellEnd"/>
+      <w:r>
+        <w:t xml:space="preserve"> NN baseline reported in the PLOS Computational Biology paper.</w:t>
       </w:r>
     </w:p>
     <w:p>
@@ -209,7 +277,31 @@
       </w:r>
       <w:r>
         <w:br/>
-        <w:t>- Implemented clean OOP-based `DescriptorInterface`, `GeometricFeature`, and `BioZernikeMoment` classes.</w:t>
+        <w:t>- Implemented clean OOP-based `</w:t>
+      </w:r>
+      <w:proofErr w:type="spellStart"/>
+      <w:r>
+        <w:t>DescriptorInterface</w:t>
+      </w:r>
+      <w:proofErr w:type="spellEnd"/>
+      <w:r>
+        <w:t>`, `</w:t>
+      </w:r>
+      <w:proofErr w:type="spellStart"/>
+      <w:r>
+        <w:t>GeometricFeature</w:t>
+      </w:r>
+      <w:proofErr w:type="spellEnd"/>
+      <w:r>
+        <w:t>`, and `</w:t>
+      </w:r>
+      <w:proofErr w:type="spellStart"/>
+      <w:r>
+        <w:t>BioZernikeMoment</w:t>
+      </w:r>
+      <w:proofErr w:type="spellEnd"/>
+      <w:r>
+        <w:t>` classes.</w:t>
       </w:r>
       <w:r>
         <w:br/>
@@ -217,26 +309,313 @@
       </w:r>
       <w:r>
         <w:br/>
-        <w:t>- Enabled CPU-bound training with `torch.set_num_threads()` and optimized DataLoader usage.</w:t>
+        <w:t>- Enabled CPU-bound training with `</w:t>
+      </w:r>
+      <w:proofErr w:type="spellStart"/>
+      <w:r>
+        <w:t>torch.set_num_</w:t>
+      </w:r>
+      <w:proofErr w:type="gramStart"/>
+      <w:r>
+        <w:t>threads</w:t>
+      </w:r>
+      <w:proofErr w:type="spellEnd"/>
+      <w:r>
+        <w:t>(</w:t>
+      </w:r>
+      <w:proofErr w:type="gramEnd"/>
+      <w:r>
+        <w:t xml:space="preserve">)` and optimized </w:t>
+      </w:r>
+      <w:proofErr w:type="spellStart"/>
+      <w:r>
+        <w:t>DataLoader</w:t>
+      </w:r>
+      <w:proofErr w:type="spellEnd"/>
+      <w:r>
+        <w:t xml:space="preserve"> usage.</w:t>
       </w:r>
     </w:p>
     <w:p>
       <w:r>
-        <w:t>- Used batchnorm, droput and relu for stable loss convergence</w:t>
+        <w:t xml:space="preserve">- Used </w:t>
+      </w:r>
+      <w:proofErr w:type="spellStart"/>
+      <w:r>
+        <w:t>batchnorm</w:t>
+      </w:r>
+      <w:proofErr w:type="spellEnd"/>
+      <w:r>
+        <w:t xml:space="preserve">, </w:t>
+      </w:r>
+      <w:proofErr w:type="spellStart"/>
+      <w:r>
+        <w:t>droput</w:t>
+      </w:r>
+      <w:proofErr w:type="spellEnd"/>
+      <w:r>
+        <w:t xml:space="preserve"> and </w:t>
+      </w:r>
+      <w:proofErr w:type="spellStart"/>
+      <w:r>
+        <w:t>relu</w:t>
+      </w:r>
+      <w:proofErr w:type="spellEnd"/>
+      <w:r>
+        <w:t xml:space="preserve"> for stable loss convergence</w:t>
       </w:r>
     </w:p>
     <w:p>
       <w:r>
-        <w:t>- Used BCEWithLogitsLoss with ReduceLROnPlateau optimizer as the optimal loss between 1e-5 and 1e-6</w:t>
+        <w:t xml:space="preserve">- Used </w:t>
+      </w:r>
+      <w:proofErr w:type="spellStart"/>
+      <w:r>
+        <w:t>BCEWithLogitsLoss</w:t>
+      </w:r>
+      <w:proofErr w:type="spellEnd"/>
+      <w:r>
+        <w:t xml:space="preserve"> with </w:t>
+      </w:r>
+      <w:proofErr w:type="spellStart"/>
+      <w:r>
+        <w:t>ReduceLROnPlateau</w:t>
+      </w:r>
+      <w:proofErr w:type="spellEnd"/>
+      <w:r>
+        <w:t xml:space="preserve"> optimizer as the optimal loss between 1e-5 and 1e-6</w:t>
       </w:r>
     </w:p>
     <w:p>
       <w:r>
-        <w:t>- Loggers, Tensorboard loggers enabled.</w:t>
+        <w:t xml:space="preserve">- Loggers, </w:t>
+      </w:r>
+      <w:proofErr w:type="spellStart"/>
+      <w:r>
+        <w:t>Tensorboard</w:t>
+      </w:r>
+      <w:proofErr w:type="spellEnd"/>
+      <w:r>
+        <w:t xml:space="preserve"> loggers enabled.</w:t>
       </w:r>
       <w:r>
         <w:br/>
         <w:t>- The code supports best datapoints and every epoch checkpointing</w:t>
+      </w:r>
+    </w:p>
+    <w:p>
+      <w:pPr>
+        <w:pStyle w:val="Heading1"/>
+      </w:pPr>
+      <w:r>
+        <w:lastRenderedPageBreak/>
+        <w:t>8.1. Results – Experiment 1 (Constant LR but variable hidden dim)</w:t>
+      </w:r>
+    </w:p>
+    <w:p>
+      <w:r>
+        <w:rPr>
+          <w:noProof/>
+        </w:rPr>
+        <w:drawing>
+          <wp:inline distT="0" distB="0" distL="0" distR="0">
+            <wp:extent cx="4941642" cy="2989007"/>
+            <wp:effectExtent l="0" t="0" r="0" b="0"/>
+            <wp:docPr id="1257441942" name="Picture 2" descr="A screenshot of a computer&#10;&#10;AI-generated content may be incorrect."/>
+            <wp:cNvGraphicFramePr>
+              <a:graphicFrameLocks xmlns:a="http://schemas.openxmlformats.org/drawingml/2006/main" noChangeAspect="1"/>
+            </wp:cNvGraphicFramePr>
+            <a:graphic xmlns:a="http://schemas.openxmlformats.org/drawingml/2006/main">
+              <a:graphicData uri="http://schemas.openxmlformats.org/drawingml/2006/picture">
+                <pic:pic xmlns:pic="http://schemas.openxmlformats.org/drawingml/2006/picture">
+                  <pic:nvPicPr>
+                    <pic:cNvPr id="1257441942" name="Picture 2" descr="A screenshot of a computer&#10;&#10;AI-generated content may be incorrect."/>
+                    <pic:cNvPicPr/>
+                  </pic:nvPicPr>
+                  <pic:blipFill>
+                    <a:blip r:embed="rId6"/>
+                    <a:stretch>
+                      <a:fillRect/>
+                    </a:stretch>
+                  </pic:blipFill>
+                  <pic:spPr>
+                    <a:xfrm>
+                      <a:off x="0" y="0"/>
+                      <a:ext cx="5008746" cy="3029596"/>
+                    </a:xfrm>
+                    <a:prstGeom prst="rect">
+                      <a:avLst/>
+                    </a:prstGeom>
+                  </pic:spPr>
+                </pic:pic>
+              </a:graphicData>
+            </a:graphic>
+          </wp:inline>
+        </w:drawing>
+      </w:r>
+    </w:p>
+    <w:p>
+      <w:r>
+        <w:t>The results show that the as we increase the hidden dim with a constant Learning Rate=1e-3, we can see that the performance increases.</w:t>
+      </w:r>
+    </w:p>
+    <w:p>
+      <w:r>
+        <w:t>i.e. 1024 serves the best for learning the classification.</w:t>
+      </w:r>
+    </w:p>
+    <w:p>
+      <w:pPr>
+        <w:pStyle w:val="Heading1"/>
+      </w:pPr>
+      <w:r>
+        <w:t>8</w:t>
+      </w:r>
+      <w:r>
+        <w:t>.2</w:t>
+      </w:r>
+      <w:r>
+        <w:t xml:space="preserve">. Results – Experiment </w:t>
+      </w:r>
+      <w:r>
+        <w:t>2</w:t>
+      </w:r>
+      <w:r>
+        <w:t xml:space="preserve"> (</w:t>
+      </w:r>
+      <w:r>
+        <w:t>Variable</w:t>
+      </w:r>
+      <w:r>
+        <w:t xml:space="preserve"> LR but </w:t>
+      </w:r>
+      <w:r>
+        <w:t>Constant</w:t>
+      </w:r>
+      <w:r>
+        <w:t xml:space="preserve"> hidden dim</w:t>
+      </w:r>
+      <w:r>
+        <w:t>=1024</w:t>
+      </w:r>
+      <w:r>
+        <w:t>)</w:t>
+      </w:r>
+    </w:p>
+    <w:p/>
+    <w:p>
+      <w:r>
+        <w:rPr>
+          <w:noProof/>
+        </w:rPr>
+        <w:drawing>
+          <wp:inline distT="0" distB="0" distL="0" distR="0">
+            <wp:extent cx="4817806" cy="2768566"/>
+            <wp:effectExtent l="0" t="0" r="0" b="635"/>
+            <wp:docPr id="128501213" name="Picture 3" descr="A screenshot of a computer&#10;&#10;AI-generated content may be incorrect."/>
+            <wp:cNvGraphicFramePr>
+              <a:graphicFrameLocks xmlns:a="http://schemas.openxmlformats.org/drawingml/2006/main" noChangeAspect="1"/>
+            </wp:cNvGraphicFramePr>
+            <a:graphic xmlns:a="http://schemas.openxmlformats.org/drawingml/2006/main">
+              <a:graphicData uri="http://schemas.openxmlformats.org/drawingml/2006/picture">
+                <pic:pic xmlns:pic="http://schemas.openxmlformats.org/drawingml/2006/picture">
+                  <pic:nvPicPr>
+                    <pic:cNvPr id="128501213" name="Picture 3" descr="A screenshot of a computer&#10;&#10;AI-generated content may be incorrect."/>
+                    <pic:cNvPicPr/>
+                  </pic:nvPicPr>
+                  <pic:blipFill>
+                    <a:blip r:embed="rId7"/>
+                    <a:stretch>
+                      <a:fillRect/>
+                    </a:stretch>
+                  </pic:blipFill>
+                  <pic:spPr>
+                    <a:xfrm>
+                      <a:off x="0" y="0"/>
+                      <a:ext cx="4848337" cy="2786111"/>
+                    </a:xfrm>
+                    <a:prstGeom prst="rect">
+                      <a:avLst/>
+                    </a:prstGeom>
+                  </pic:spPr>
+                </pic:pic>
+              </a:graphicData>
+            </a:graphic>
+          </wp:inline>
+        </w:drawing>
+      </w:r>
+    </w:p>
+    <w:p>
+      <w:r>
+        <w:t xml:space="preserve">The results show that for </w:t>
+      </w:r>
+      <w:proofErr w:type="spellStart"/>
+      <w:r>
+        <w:t>lr</w:t>
+      </w:r>
+      <w:proofErr w:type="spellEnd"/>
+      <w:r>
+        <w:t>=1e-5 we receive the best results. As we approach towards 1e-6, model start to underfit on the data. And we can also see that 1e-3 is too large of a step.</w:t>
+      </w:r>
+    </w:p>
+    <w:p>
+      <w:pPr>
+        <w:pStyle w:val="Heading1"/>
+      </w:pPr>
+      <w:r>
+        <w:lastRenderedPageBreak/>
+        <w:t xml:space="preserve"> 9</w:t>
+      </w:r>
+      <w:r>
+        <w:t xml:space="preserve">. </w:t>
+      </w:r>
+      <w:r>
+        <w:t>Conclusions</w:t>
+      </w:r>
+      <w:r>
+        <w:br/>
+      </w:r>
+    </w:p>
+    <w:p>
+      <w:r>
+        <w:rPr>
+          <w:noProof/>
+        </w:rPr>
+        <w:drawing>
+          <wp:inline distT="0" distB="0" distL="0" distR="0">
+            <wp:extent cx="6545385" cy="1386349"/>
+            <wp:effectExtent l="0" t="0" r="0" b="0"/>
+            <wp:docPr id="976486321" name="Picture 4" descr="A table with numbers and symbols&#10;&#10;AI-generated content may be incorrect."/>
+            <wp:cNvGraphicFramePr>
+              <a:graphicFrameLocks xmlns:a="http://schemas.openxmlformats.org/drawingml/2006/main" noChangeAspect="1"/>
+            </wp:cNvGraphicFramePr>
+            <a:graphic xmlns:a="http://schemas.openxmlformats.org/drawingml/2006/main">
+              <a:graphicData uri="http://schemas.openxmlformats.org/drawingml/2006/picture">
+                <pic:pic xmlns:pic="http://schemas.openxmlformats.org/drawingml/2006/picture">
+                  <pic:nvPicPr>
+                    <pic:cNvPr id="976486321" name="Picture 4" descr="A table with numbers and symbols&#10;&#10;AI-generated content may be incorrect."/>
+                    <pic:cNvPicPr/>
+                  </pic:nvPicPr>
+                  <pic:blipFill>
+                    <a:blip r:embed="rId8"/>
+                    <a:stretch>
+                      <a:fillRect/>
+                    </a:stretch>
+                  </pic:blipFill>
+                  <pic:spPr>
+                    <a:xfrm>
+                      <a:off x="0" y="0"/>
+                      <a:ext cx="6602306" cy="1398405"/>
+                    </a:xfrm>
+                    <a:prstGeom prst="rect">
+                      <a:avLst/>
+                    </a:prstGeom>
+                  </pic:spPr>
+                </pic:pic>
+              </a:graphicData>
+            </a:graphic>
+          </wp:inline>
+        </w:drawing>
       </w:r>
     </w:p>
     <w:sectPr>

</xml_diff>